<commit_message>
Added VERY rough tilemap and tilemap collider
</commit_message>
<xml_diff>
--- a/Brainstorm.docx
+++ b/Brainstorm.docx
@@ -153,16 +153,32 @@
           <w:numId w:val="1"/>
         </w:numPr>
         <w:rPr>
-          <w:sz w:val="36"/>
-          <w:szCs w:val="36"/>
-        </w:rPr>
-      </w:pPr>
-      <w:r>
-        <w:rPr>
+          <w:strike/>
+          <w:sz w:val="36"/>
+          <w:szCs w:val="36"/>
+        </w:rPr>
+      </w:pPr>
+      <w:r>
+        <w:rPr>
+          <w:strike/>
           <w:sz w:val="36"/>
           <w:szCs w:val="36"/>
         </w:rPr>
         <w:t>32x32?</w:t>
+      </w:r>
+      <w:r>
+        <w:rPr>
+          <w:sz w:val="36"/>
+          <w:szCs w:val="36"/>
+        </w:rPr>
+        <w:t xml:space="preserve"> </w:t>
+      </w:r>
+      <w:r>
+        <w:rPr>
+          <w:sz w:val="36"/>
+          <w:szCs w:val="36"/>
+        </w:rPr>
+        <w:t>16x16</w:t>
       </w:r>
     </w:p>
     <w:p>

</xml_diff>

<commit_message>
Added health system, made cultist attack
</commit_message>
<xml_diff>
--- a/Brainstorm.docx
+++ b/Brainstorm.docx
@@ -183,6 +183,406 @@
     </w:p>
     <w:p>
       <w:pPr>
+        <w:rPr>
+          <w:strike/>
+          <w:sz w:val="36"/>
+          <w:szCs w:val="36"/>
+        </w:rPr>
+      </w:pPr>
+    </w:p>
+    <w:p>
+      <w:pPr>
+        <w:rPr>
+          <w:sz w:val="36"/>
+          <w:szCs w:val="36"/>
+        </w:rPr>
+      </w:pPr>
+      <w:r>
+        <w:rPr>
+          <w:sz w:val="36"/>
+          <w:szCs w:val="36"/>
+        </w:rPr>
+        <w:t>Player</w:t>
+      </w:r>
+    </w:p>
+    <w:p>
+      <w:pPr>
+        <w:pStyle w:val="ListParagraph"/>
+        <w:numPr>
+          <w:ilvl w:val="0"/>
+          <w:numId w:val="1"/>
+        </w:numPr>
+        <w:rPr>
+          <w:sz w:val="36"/>
+          <w:szCs w:val="36"/>
+        </w:rPr>
+      </w:pPr>
+      <w:r>
+        <w:rPr>
+          <w:sz w:val="36"/>
+          <w:szCs w:val="36"/>
+        </w:rPr>
+        <w:t>Knight</w:t>
+      </w:r>
+    </w:p>
+    <w:p>
+      <w:pPr>
+        <w:pStyle w:val="ListParagraph"/>
+        <w:numPr>
+          <w:ilvl w:val="0"/>
+          <w:numId w:val="1"/>
+        </w:numPr>
+        <w:rPr>
+          <w:sz w:val="36"/>
+          <w:szCs w:val="36"/>
+        </w:rPr>
+      </w:pPr>
+      <w:r>
+        <w:rPr>
+          <w:sz w:val="36"/>
+          <w:szCs w:val="36"/>
+        </w:rPr>
+        <w:t>Trapped in this dungeon</w:t>
+      </w:r>
+    </w:p>
+    <w:p>
+      <w:pPr>
+        <w:rPr>
+          <w:sz w:val="36"/>
+          <w:szCs w:val="36"/>
+        </w:rPr>
+      </w:pPr>
+      <w:r>
+        <w:rPr>
+          <w:sz w:val="36"/>
+          <w:szCs w:val="36"/>
+        </w:rPr>
+        <w:t>Dungeon</w:t>
+      </w:r>
+    </w:p>
+    <w:p>
+      <w:pPr>
+        <w:pStyle w:val="ListParagraph"/>
+        <w:numPr>
+          <w:ilvl w:val="0"/>
+          <w:numId w:val="2"/>
+        </w:numPr>
+        <w:rPr>
+          <w:sz w:val="36"/>
+          <w:szCs w:val="36"/>
+        </w:rPr>
+      </w:pPr>
+      <w:r>
+        <w:rPr>
+          <w:sz w:val="36"/>
+          <w:szCs w:val="36"/>
+        </w:rPr>
+        <w:t>5 floors?</w:t>
+      </w:r>
+    </w:p>
+    <w:p>
+      <w:pPr>
+        <w:pStyle w:val="ListParagraph"/>
+        <w:numPr>
+          <w:ilvl w:val="0"/>
+          <w:numId w:val="2"/>
+        </w:numPr>
+        <w:rPr>
+          <w:sz w:val="36"/>
+          <w:szCs w:val="36"/>
+        </w:rPr>
+      </w:pPr>
+      <w:r>
+        <w:rPr>
+          <w:sz w:val="36"/>
+          <w:szCs w:val="36"/>
+        </w:rPr>
+        <w:t>Wish list: Randomly generated floor</w:t>
+      </w:r>
+    </w:p>
+    <w:p>
+      <w:pPr>
+        <w:pStyle w:val="ListParagraph"/>
+        <w:numPr>
+          <w:ilvl w:val="0"/>
+          <w:numId w:val="2"/>
+        </w:numPr>
+        <w:rPr>
+          <w:sz w:val="36"/>
+          <w:szCs w:val="36"/>
+        </w:rPr>
+      </w:pPr>
+      <w:r>
+        <w:rPr>
+          <w:sz w:val="36"/>
+          <w:szCs w:val="36"/>
+        </w:rPr>
+        <w:t>At least 1 boss</w:t>
+      </w:r>
+    </w:p>
+    <w:p>
+      <w:pPr>
+        <w:pStyle w:val="ListParagraph"/>
+        <w:numPr>
+          <w:ilvl w:val="1"/>
+          <w:numId w:val="2"/>
+        </w:numPr>
+        <w:rPr>
+          <w:sz w:val="36"/>
+          <w:szCs w:val="36"/>
+        </w:rPr>
+      </w:pPr>
+      <w:r>
+        <w:rPr>
+          <w:sz w:val="36"/>
+          <w:szCs w:val="36"/>
+        </w:rPr>
+        <w:t>Wish list: boss for every floor</w:t>
+      </w:r>
+    </w:p>
+    <w:p>
+      <w:pPr>
+        <w:rPr>
+          <w:sz w:val="36"/>
+          <w:szCs w:val="36"/>
+        </w:rPr>
+      </w:pPr>
+    </w:p>
+    <w:p>
+      <w:pPr>
+        <w:rPr>
+          <w:sz w:val="36"/>
+          <w:szCs w:val="36"/>
+        </w:rPr>
+      </w:pPr>
+    </w:p>
+    <w:p>
+      <w:pPr>
+        <w:rPr>
+          <w:sz w:val="36"/>
+          <w:szCs w:val="36"/>
+        </w:rPr>
+      </w:pPr>
+    </w:p>
+    <w:p>
+      <w:pPr>
+        <w:rPr>
+          <w:sz w:val="36"/>
+          <w:szCs w:val="36"/>
+        </w:rPr>
+      </w:pPr>
+      <w:r>
+        <w:rPr>
+          <w:sz w:val="36"/>
+          <w:szCs w:val="36"/>
+        </w:rPr>
+        <w:lastRenderedPageBreak/>
+        <w:t>Enemies</w:t>
+      </w:r>
+    </w:p>
+    <w:p>
+      <w:pPr>
+        <w:pStyle w:val="ListParagraph"/>
+        <w:numPr>
+          <w:ilvl w:val="0"/>
+          <w:numId w:val="3"/>
+        </w:numPr>
+        <w:rPr>
+          <w:sz w:val="36"/>
+          <w:szCs w:val="36"/>
+        </w:rPr>
+      </w:pPr>
+      <w:r>
+        <w:rPr>
+          <w:sz w:val="36"/>
+          <w:szCs w:val="36"/>
+        </w:rPr>
+        <w:t>Red Cultist</w:t>
+      </w:r>
+    </w:p>
+    <w:p>
+      <w:pPr>
+        <w:pStyle w:val="ListParagraph"/>
+        <w:numPr>
+          <w:ilvl w:val="1"/>
+          <w:numId w:val="3"/>
+        </w:numPr>
+        <w:rPr>
+          <w:sz w:val="36"/>
+          <w:szCs w:val="36"/>
+        </w:rPr>
+      </w:pPr>
+      <w:r>
+        <w:rPr>
+          <w:sz w:val="36"/>
+          <w:szCs w:val="36"/>
+        </w:rPr>
+        <w:t xml:space="preserve">Shot pattern: </w:t>
+      </w:r>
+      <w:r>
+        <w:rPr>
+          <w:strike/>
+          <w:sz w:val="36"/>
+          <w:szCs w:val="36"/>
+        </w:rPr>
+        <w:t>8</w:t>
+      </w:r>
+      <w:r>
+        <w:rPr>
+          <w:sz w:val="36"/>
+          <w:szCs w:val="36"/>
+        </w:rPr>
+        <w:t xml:space="preserve"> 4(Wasn’t possible to dodge through 8)</w:t>
+      </w:r>
+      <w:r>
+        <w:rPr>
+          <w:sz w:val="36"/>
+          <w:szCs w:val="36"/>
+        </w:rPr>
+        <w:t xml:space="preserve"> projectiles in circle around cultist, shots have angle equal to the angle between cultist and player (calculated just before the shots begin to move)</w:t>
+      </w:r>
+      <w:r>
+        <w:rPr>
+          <w:sz w:val="36"/>
+          <w:szCs w:val="36"/>
+        </w:rPr>
+        <w:t xml:space="preserve"> </w:t>
+      </w:r>
+    </w:p>
+    <w:p>
+      <w:pPr>
+        <w:pStyle w:val="ListParagraph"/>
+        <w:numPr>
+          <w:ilvl w:val="2"/>
+          <w:numId w:val="3"/>
+        </w:numPr>
+        <w:rPr>
+          <w:sz w:val="36"/>
+          <w:szCs w:val="36"/>
+        </w:rPr>
+      </w:pPr>
+      <w:r>
+        <w:rPr>
+          <w:sz w:val="36"/>
+          <w:szCs w:val="36"/>
+        </w:rPr>
+        <w:t>Shots do 1 dmg (half heart?) and will collide with walls</w:t>
+      </w:r>
+    </w:p>
+    <w:p>
+      <w:pPr>
+        <w:pStyle w:val="ListParagraph"/>
+        <w:numPr>
+          <w:ilvl w:val="2"/>
+          <w:numId w:val="3"/>
+        </w:numPr>
+        <w:rPr>
+          <w:sz w:val="36"/>
+          <w:szCs w:val="36"/>
+        </w:rPr>
+      </w:pPr>
+      <w:r>
+        <w:rPr>
+          <w:sz w:val="36"/>
+          <w:szCs w:val="36"/>
+        </w:rPr>
+        <w:t>?Projectile circle rotates as it moves?</w:t>
+      </w:r>
+    </w:p>
+    <w:p>
+      <w:pPr>
+        <w:pStyle w:val="ListParagraph"/>
+        <w:numPr>
+          <w:ilvl w:val="1"/>
+          <w:numId w:val="3"/>
+        </w:numPr>
+        <w:rPr>
+          <w:sz w:val="36"/>
+          <w:szCs w:val="36"/>
+        </w:rPr>
+      </w:pPr>
+      <w:r>
+        <w:rPr>
+          <w:sz w:val="36"/>
+          <w:szCs w:val="36"/>
+        </w:rPr>
+        <w:t>Movement: No direct movement, stand still ?(and teleport around the room randomly)?</w:t>
+      </w:r>
+    </w:p>
+    <w:p>
+      <w:pPr>
+        <w:pStyle w:val="ListParagraph"/>
+        <w:numPr>
+          <w:ilvl w:val="0"/>
+          <w:numId w:val="3"/>
+        </w:numPr>
+        <w:rPr>
+          <w:sz w:val="36"/>
+          <w:szCs w:val="36"/>
+        </w:rPr>
+      </w:pPr>
+      <w:r>
+        <w:rPr>
+          <w:sz w:val="36"/>
+          <w:szCs w:val="36"/>
+        </w:rPr>
+        <w:t>Ghost</w:t>
+      </w:r>
+    </w:p>
+    <w:p>
+      <w:pPr>
+        <w:pStyle w:val="ListParagraph"/>
+        <w:numPr>
+          <w:ilvl w:val="1"/>
+          <w:numId w:val="3"/>
+        </w:numPr>
+        <w:rPr>
+          <w:sz w:val="36"/>
+          <w:szCs w:val="36"/>
+        </w:rPr>
+      </w:pPr>
+      <w:r>
+        <w:rPr>
+          <w:sz w:val="36"/>
+          <w:szCs w:val="36"/>
+        </w:rPr>
+        <w:t>Shot pattern: None, deals contact damage</w:t>
+      </w:r>
+    </w:p>
+    <w:p>
+      <w:pPr>
+        <w:pStyle w:val="ListParagraph"/>
+        <w:numPr>
+          <w:ilvl w:val="1"/>
+          <w:numId w:val="3"/>
+        </w:numPr>
+        <w:rPr>
+          <w:sz w:val="36"/>
+          <w:szCs w:val="36"/>
+        </w:rPr>
+      </w:pPr>
+      <w:r>
+        <w:rPr>
+          <w:sz w:val="36"/>
+          <w:szCs w:val="36"/>
+        </w:rPr>
+        <w:t xml:space="preserve">Movement: Floats slowly towards player, ignoring walls. </w:t>
+      </w:r>
+      <w:r>
+        <w:rPr>
+          <w:sz w:val="36"/>
+          <w:szCs w:val="36"/>
+        </w:rPr>
+        <w:t>If it touches the player, deal contact damage and teleport away. If hit by the player, take damage and teleport away. Repeat.</w:t>
+      </w:r>
+    </w:p>
+    <w:p>
+      <w:pPr>
+        <w:pStyle w:val="ListParagraph"/>
+        <w:numPr>
+          <w:ilvl w:val="0"/>
+          <w:numId w:val="3"/>
+        </w:numPr>
         <w:rPr>
           <w:sz w:val="36"/>
           <w:szCs w:val="36"/>
@@ -202,9 +602,122 @@
 <file path=word/numbering.xml><?xml version="1.0" encoding="utf-8"?>
 <w:numbering xmlns:wpc="http://schemas.microsoft.com/office/word/2010/wordprocessingCanvas" xmlns:cx="http://schemas.microsoft.com/office/drawing/2014/chartex" xmlns:cx1="http://schemas.microsoft.com/office/drawing/2015/9/8/chartex" xmlns:cx2="http://schemas.microsoft.com/office/drawing/2015/10/21/chartex" xmlns:cx3="http://schemas.microsoft.com/office/drawing/2016/5/9/chartex" xmlns:cx4="http://schemas.microsoft.com/office/drawing/2016/5/10/chartex" xmlns:cx5="http://schemas.microsoft.com/office/drawing/2016/5/11/chartex" xmlns:cx6="http://schemas.microsoft.com/office/drawing/2016/5/12/chartex" xmlns:cx7="http://schemas.microsoft.com/office/drawing/2016/5/13/chartex" xmlns:cx8="http://schemas.microsoft.com/office/drawing/2016/5/14/chartex" xmlns:mc="http://schemas.openxmlformats.org/markup-compatibility/2006" xmlns:aink="http://schemas.microsoft.com/office/drawing/2016/ink" xmlns:am3d="http://schemas.microsoft.com/office/drawing/2017/model3d" xmlns:o="urn:schemas-microsoft-com:office:office" xmlns:r="http://schemas.openxmlformats.org/officeDocument/2006/relationships" xmlns:m="http://schemas.openxmlformats.org/officeDocument/2006/math" xmlns:v="urn:schemas-microsoft-com:vml" xmlns:wp14="http://schemas.microsoft.com/office/word/2010/wordprocessingDrawing" xmlns:wp="http://schemas.openxmlformats.org/drawingml/2006/wordprocessingDrawing" xmlns:w10="urn:schemas-microsoft-com:office:word" xmlns:w="http://schemas.openxmlformats.org/wordprocessingml/2006/main" xmlns:w14="http://schemas.microsoft.com/office/word/2010/wordml" xmlns:w15="http://schemas.microsoft.com/office/word/2012/wordml" xmlns:w16cex="http://schemas.microsoft.com/office/word/2018/wordml/cex" xmlns:w16cid="http://schemas.microsoft.com/office/word/2016/wordml/cid" xmlns:w16="http://schemas.microsoft.com/office/word/2018/wordml" xmlns:w16sdtdh="http://schemas.microsoft.com/office/word/2020/wordml/sdtdatahash" xmlns:w16se="http://schemas.microsoft.com/office/word/2015/wordml/symex" xmlns:wpg="http://schemas.microsoft.com/office/word/2010/wordprocessingGroup" xmlns:wpi="http://schemas.microsoft.com/office/word/2010/wordprocessingInk" xmlns:wne="http://schemas.microsoft.com/office/word/2006/wordml" xmlns:wps="http://schemas.microsoft.com/office/word/2010/wordprocessingShape" mc:Ignorable="w14 w15 w16se w16cid w16 w16cex w16sdtdh wp14">
   <w:abstractNum w:abstractNumId="0" w15:restartNumberingAfterBreak="0">
+    <w:nsid w:val="2B0064EE"/>
+    <w:multiLevelType w:val="hybridMultilevel"/>
+    <w:tmpl w:val="8AB495C0"/>
+    <w:lvl w:ilvl="0" w:tplc="04090001">
+      <w:start w:val="1"/>
+      <w:numFmt w:val="bullet"/>
+      <w:lvlText w:val=""/>
+      <w:lvlJc w:val="left"/>
+      <w:pPr>
+        <w:ind w:left="720" w:hanging="360"/>
+      </w:pPr>
+      <w:rPr>
+        <w:rFonts w:ascii="Symbol" w:hAnsi="Symbol" w:hint="default"/>
+      </w:rPr>
+    </w:lvl>
+    <w:lvl w:ilvl="1" w:tplc="04090003">
+      <w:start w:val="1"/>
+      <w:numFmt w:val="bullet"/>
+      <w:lvlText w:val="o"/>
+      <w:lvlJc w:val="left"/>
+      <w:pPr>
+        <w:ind w:left="1440" w:hanging="360"/>
+      </w:pPr>
+      <w:rPr>
+        <w:rFonts w:ascii="Courier New" w:hAnsi="Courier New" w:cs="Courier New" w:hint="default"/>
+      </w:rPr>
+    </w:lvl>
+    <w:lvl w:ilvl="2" w:tplc="04090005" w:tentative="1">
+      <w:start w:val="1"/>
+      <w:numFmt w:val="bullet"/>
+      <w:lvlText w:val=""/>
+      <w:lvlJc w:val="left"/>
+      <w:pPr>
+        <w:ind w:left="2160" w:hanging="360"/>
+      </w:pPr>
+      <w:rPr>
+        <w:rFonts w:ascii="Wingdings" w:hAnsi="Wingdings" w:hint="default"/>
+      </w:rPr>
+    </w:lvl>
+    <w:lvl w:ilvl="3" w:tplc="04090001" w:tentative="1">
+      <w:start w:val="1"/>
+      <w:numFmt w:val="bullet"/>
+      <w:lvlText w:val=""/>
+      <w:lvlJc w:val="left"/>
+      <w:pPr>
+        <w:ind w:left="2880" w:hanging="360"/>
+      </w:pPr>
+      <w:rPr>
+        <w:rFonts w:ascii="Symbol" w:hAnsi="Symbol" w:hint="default"/>
+      </w:rPr>
+    </w:lvl>
+    <w:lvl w:ilvl="4" w:tplc="04090003" w:tentative="1">
+      <w:start w:val="1"/>
+      <w:numFmt w:val="bullet"/>
+      <w:lvlText w:val="o"/>
+      <w:lvlJc w:val="left"/>
+      <w:pPr>
+        <w:ind w:left="3600" w:hanging="360"/>
+      </w:pPr>
+      <w:rPr>
+        <w:rFonts w:ascii="Courier New" w:hAnsi="Courier New" w:cs="Courier New" w:hint="default"/>
+      </w:rPr>
+    </w:lvl>
+    <w:lvl w:ilvl="5" w:tplc="04090005" w:tentative="1">
+      <w:start w:val="1"/>
+      <w:numFmt w:val="bullet"/>
+      <w:lvlText w:val=""/>
+      <w:lvlJc w:val="left"/>
+      <w:pPr>
+        <w:ind w:left="4320" w:hanging="360"/>
+      </w:pPr>
+      <w:rPr>
+        <w:rFonts w:ascii="Wingdings" w:hAnsi="Wingdings" w:hint="default"/>
+      </w:rPr>
+    </w:lvl>
+    <w:lvl w:ilvl="6" w:tplc="04090001" w:tentative="1">
+      <w:start w:val="1"/>
+      <w:numFmt w:val="bullet"/>
+      <w:lvlText w:val=""/>
+      <w:lvlJc w:val="left"/>
+      <w:pPr>
+        <w:ind w:left="5040" w:hanging="360"/>
+      </w:pPr>
+      <w:rPr>
+        <w:rFonts w:ascii="Symbol" w:hAnsi="Symbol" w:hint="default"/>
+      </w:rPr>
+    </w:lvl>
+    <w:lvl w:ilvl="7" w:tplc="04090003" w:tentative="1">
+      <w:start w:val="1"/>
+      <w:numFmt w:val="bullet"/>
+      <w:lvlText w:val="o"/>
+      <w:lvlJc w:val="left"/>
+      <w:pPr>
+        <w:ind w:left="5760" w:hanging="360"/>
+      </w:pPr>
+      <w:rPr>
+        <w:rFonts w:ascii="Courier New" w:hAnsi="Courier New" w:cs="Courier New" w:hint="default"/>
+      </w:rPr>
+    </w:lvl>
+    <w:lvl w:ilvl="8" w:tplc="04090005" w:tentative="1">
+      <w:start w:val="1"/>
+      <w:numFmt w:val="bullet"/>
+      <w:lvlText w:val=""/>
+      <w:lvlJc w:val="left"/>
+      <w:pPr>
+        <w:ind w:left="6480" w:hanging="360"/>
+      </w:pPr>
+      <w:rPr>
+        <w:rFonts w:ascii="Wingdings" w:hAnsi="Wingdings" w:hint="default"/>
+      </w:rPr>
+    </w:lvl>
+  </w:abstractNum>
+  <w:abstractNum w:abstractNumId="1" w15:restartNumberingAfterBreak="0">
     <w:nsid w:val="382941D6"/>
     <w:multiLevelType w:val="hybridMultilevel"/>
-    <w:tmpl w:val="34527AC6"/>
+    <w:tmpl w:val="8F8A21C2"/>
     <w:lvl w:ilvl="0" w:tplc="04090001">
       <w:start w:val="1"/>
       <w:numFmt w:val="bullet"/>
@@ -230,6 +743,119 @@
       </w:rPr>
     </w:lvl>
     <w:lvl w:ilvl="2" w:tplc="04090005" w:tentative="1">
+      <w:start w:val="1"/>
+      <w:numFmt w:val="bullet"/>
+      <w:lvlText w:val=""/>
+      <w:lvlJc w:val="left"/>
+      <w:pPr>
+        <w:ind w:left="2160" w:hanging="360"/>
+      </w:pPr>
+      <w:rPr>
+        <w:rFonts w:ascii="Wingdings" w:hAnsi="Wingdings" w:hint="default"/>
+      </w:rPr>
+    </w:lvl>
+    <w:lvl w:ilvl="3" w:tplc="04090001" w:tentative="1">
+      <w:start w:val="1"/>
+      <w:numFmt w:val="bullet"/>
+      <w:lvlText w:val=""/>
+      <w:lvlJc w:val="left"/>
+      <w:pPr>
+        <w:ind w:left="2880" w:hanging="360"/>
+      </w:pPr>
+      <w:rPr>
+        <w:rFonts w:ascii="Symbol" w:hAnsi="Symbol" w:hint="default"/>
+      </w:rPr>
+    </w:lvl>
+    <w:lvl w:ilvl="4" w:tplc="04090003" w:tentative="1">
+      <w:start w:val="1"/>
+      <w:numFmt w:val="bullet"/>
+      <w:lvlText w:val="o"/>
+      <w:lvlJc w:val="left"/>
+      <w:pPr>
+        <w:ind w:left="3600" w:hanging="360"/>
+      </w:pPr>
+      <w:rPr>
+        <w:rFonts w:ascii="Courier New" w:hAnsi="Courier New" w:cs="Courier New" w:hint="default"/>
+      </w:rPr>
+    </w:lvl>
+    <w:lvl w:ilvl="5" w:tplc="04090005" w:tentative="1">
+      <w:start w:val="1"/>
+      <w:numFmt w:val="bullet"/>
+      <w:lvlText w:val=""/>
+      <w:lvlJc w:val="left"/>
+      <w:pPr>
+        <w:ind w:left="4320" w:hanging="360"/>
+      </w:pPr>
+      <w:rPr>
+        <w:rFonts w:ascii="Wingdings" w:hAnsi="Wingdings" w:hint="default"/>
+      </w:rPr>
+    </w:lvl>
+    <w:lvl w:ilvl="6" w:tplc="04090001" w:tentative="1">
+      <w:start w:val="1"/>
+      <w:numFmt w:val="bullet"/>
+      <w:lvlText w:val=""/>
+      <w:lvlJc w:val="left"/>
+      <w:pPr>
+        <w:ind w:left="5040" w:hanging="360"/>
+      </w:pPr>
+      <w:rPr>
+        <w:rFonts w:ascii="Symbol" w:hAnsi="Symbol" w:hint="default"/>
+      </w:rPr>
+    </w:lvl>
+    <w:lvl w:ilvl="7" w:tplc="04090003" w:tentative="1">
+      <w:start w:val="1"/>
+      <w:numFmt w:val="bullet"/>
+      <w:lvlText w:val="o"/>
+      <w:lvlJc w:val="left"/>
+      <w:pPr>
+        <w:ind w:left="5760" w:hanging="360"/>
+      </w:pPr>
+      <w:rPr>
+        <w:rFonts w:ascii="Courier New" w:hAnsi="Courier New" w:cs="Courier New" w:hint="default"/>
+      </w:rPr>
+    </w:lvl>
+    <w:lvl w:ilvl="8" w:tplc="04090005" w:tentative="1">
+      <w:start w:val="1"/>
+      <w:numFmt w:val="bullet"/>
+      <w:lvlText w:val=""/>
+      <w:lvlJc w:val="left"/>
+      <w:pPr>
+        <w:ind w:left="6480" w:hanging="360"/>
+      </w:pPr>
+      <w:rPr>
+        <w:rFonts w:ascii="Wingdings" w:hAnsi="Wingdings" w:hint="default"/>
+      </w:rPr>
+    </w:lvl>
+  </w:abstractNum>
+  <w:abstractNum w:abstractNumId="2" w15:restartNumberingAfterBreak="0">
+    <w:nsid w:val="45131CCC"/>
+    <w:multiLevelType w:val="hybridMultilevel"/>
+    <w:tmpl w:val="6CF44D88"/>
+    <w:lvl w:ilvl="0" w:tplc="04090001">
+      <w:start w:val="1"/>
+      <w:numFmt w:val="bullet"/>
+      <w:lvlText w:val=""/>
+      <w:lvlJc w:val="left"/>
+      <w:pPr>
+        <w:ind w:left="720" w:hanging="360"/>
+      </w:pPr>
+      <w:rPr>
+        <w:rFonts w:ascii="Symbol" w:hAnsi="Symbol" w:hint="default"/>
+      </w:rPr>
+    </w:lvl>
+    <w:lvl w:ilvl="1" w:tplc="04090003">
+      <w:start w:val="1"/>
+      <w:numFmt w:val="bullet"/>
+      <w:lvlText w:val="o"/>
+      <w:lvlJc w:val="left"/>
+      <w:pPr>
+        <w:ind w:left="1440" w:hanging="360"/>
+      </w:pPr>
+      <w:rPr>
+        <w:rFonts w:ascii="Courier New" w:hAnsi="Courier New" w:cs="Courier New" w:hint="default"/>
+      </w:rPr>
+    </w:lvl>
+    <w:lvl w:ilvl="2" w:tplc="04090005">
       <w:start w:val="1"/>
       <w:numFmt w:val="bullet"/>
       <w:lvlText w:val=""/>
@@ -315,7 +941,13 @@
     </w:lvl>
   </w:abstractNum>
   <w:num w:numId="1">
+    <w:abstractNumId w:val="1"/>
+  </w:num>
+  <w:num w:numId="2">
     <w:abstractNumId w:val="0"/>
+  </w:num>
+  <w:num w:numId="3">
+    <w:abstractNumId w:val="2"/>
   </w:num>
 </w:numbering>
 </file>

</xml_diff>

<commit_message>
Created prefabs for possible rooms in prep for room gen
</commit_message>
<xml_diff>
--- a/Brainstorm.docx
+++ b/Brainstorm.docx
@@ -588,6 +588,53 @@
           <w:szCs w:val="36"/>
         </w:rPr>
       </w:pPr>
+      <w:r>
+        <w:rPr>
+          <w:sz w:val="36"/>
+          <w:szCs w:val="36"/>
+        </w:rPr>
+        <w:t>Blue Cultist</w:t>
+      </w:r>
+    </w:p>
+    <w:p>
+      <w:pPr>
+        <w:pStyle w:val="ListParagraph"/>
+        <w:numPr>
+          <w:ilvl w:val="1"/>
+          <w:numId w:val="3"/>
+        </w:numPr>
+        <w:rPr>
+          <w:sz w:val="36"/>
+          <w:szCs w:val="36"/>
+        </w:rPr>
+      </w:pPr>
+      <w:r>
+        <w:rPr>
+          <w:sz w:val="36"/>
+          <w:szCs w:val="36"/>
+        </w:rPr>
+        <w:t>Shot pattern: None, instead periodically opens two portals and reaches his two corrupted hands into them. One portal connects to directly below the player and the other somewhere nearby player. Hands deal contact damage if the player does not move. (I stole this attack from nightmare in OSRS)</w:t>
+      </w:r>
+    </w:p>
+    <w:p>
+      <w:pPr>
+        <w:pStyle w:val="ListParagraph"/>
+        <w:numPr>
+          <w:ilvl w:val="1"/>
+          <w:numId w:val="3"/>
+        </w:numPr>
+        <w:rPr>
+          <w:sz w:val="36"/>
+          <w:szCs w:val="36"/>
+        </w:rPr>
+      </w:pPr>
+      <w:r>
+        <w:rPr>
+          <w:sz w:val="36"/>
+          <w:szCs w:val="36"/>
+        </w:rPr>
+        <w:t>Movement: See red cultist</w:t>
+      </w:r>
     </w:p>
     <w:sectPr>
       <w:pgSz w:w="12240" w:h="15840"/>

</xml_diff>

<commit_message>
Started adding big green ghost enemy
</commit_message>
<xml_diff>
--- a/Brainstorm.docx
+++ b/Brainstorm.docx
@@ -432,7 +432,23 @@
           <w:sz w:val="36"/>
           <w:szCs w:val="36"/>
         </w:rPr>
-        <w:t xml:space="preserve"> 4(Wasn’t possible to dodge through 8)</w:t>
+        <w:t xml:space="preserve"> 4(</w:t>
+      </w:r>
+      <w:proofErr w:type="gramStart"/>
+      <w:r>
+        <w:rPr>
+          <w:sz w:val="36"/>
+          <w:szCs w:val="36"/>
+        </w:rPr>
+        <w:t>Wasn’t</w:t>
+      </w:r>
+      <w:proofErr w:type="gramEnd"/>
+      <w:r>
+        <w:rPr>
+          <w:sz w:val="36"/>
+          <w:szCs w:val="36"/>
+        </w:rPr>
+        <w:t xml:space="preserve"> possible to dodge through 8)</w:t>
       </w:r>
       <w:r>
         <w:rPr>
@@ -634,6 +650,224 @@
           <w:szCs w:val="36"/>
         </w:rPr>
         <w:t>Movement: See red cultist</w:t>
+      </w:r>
+    </w:p>
+    <w:p>
+      <w:pPr>
+        <w:rPr>
+          <w:sz w:val="36"/>
+          <w:szCs w:val="36"/>
+        </w:rPr>
+      </w:pPr>
+    </w:p>
+    <w:p>
+      <w:pPr>
+        <w:rPr>
+          <w:sz w:val="36"/>
+          <w:szCs w:val="36"/>
+        </w:rPr>
+      </w:pPr>
+      <w:r>
+        <w:rPr>
+          <w:sz w:val="36"/>
+          <w:szCs w:val="36"/>
+        </w:rPr>
+        <w:lastRenderedPageBreak/>
+        <w:t>Bosses</w:t>
+      </w:r>
+    </w:p>
+    <w:p>
+      <w:pPr>
+        <w:rPr>
+          <w:sz w:val="36"/>
+          <w:szCs w:val="36"/>
+        </w:rPr>
+      </w:pPr>
+    </w:p>
+    <w:p>
+      <w:pPr>
+        <w:rPr>
+          <w:sz w:val="36"/>
+          <w:szCs w:val="36"/>
+        </w:rPr>
+      </w:pPr>
+      <w:r>
+        <w:rPr>
+          <w:sz w:val="36"/>
+          <w:szCs w:val="36"/>
+        </w:rPr>
+        <w:t>Boss 1: Big green ghost</w:t>
+      </w:r>
+    </w:p>
+    <w:p>
+      <w:pPr>
+        <w:pStyle w:val="ListParagraph"/>
+        <w:numPr>
+          <w:ilvl w:val="0"/>
+          <w:numId w:val="4"/>
+        </w:numPr>
+        <w:rPr>
+          <w:sz w:val="36"/>
+          <w:szCs w:val="36"/>
+        </w:rPr>
+      </w:pPr>
+      <w:r>
+        <w:rPr>
+          <w:sz w:val="36"/>
+          <w:szCs w:val="36"/>
+        </w:rPr>
+        <w:t>Movement: None</w:t>
+      </w:r>
+    </w:p>
+    <w:p>
+      <w:pPr>
+        <w:pStyle w:val="ListParagraph"/>
+        <w:numPr>
+          <w:ilvl w:val="0"/>
+          <w:numId w:val="4"/>
+        </w:numPr>
+        <w:rPr>
+          <w:sz w:val="36"/>
+          <w:szCs w:val="36"/>
+        </w:rPr>
+      </w:pPr>
+      <w:r>
+        <w:rPr>
+          <w:sz w:val="36"/>
+          <w:szCs w:val="36"/>
+        </w:rPr>
+        <w:t>Attacks:</w:t>
+      </w:r>
+    </w:p>
+    <w:p>
+      <w:pPr>
+        <w:pStyle w:val="ListParagraph"/>
+        <w:numPr>
+          <w:ilvl w:val="1"/>
+          <w:numId w:val="4"/>
+        </w:numPr>
+        <w:rPr>
+          <w:sz w:val="36"/>
+          <w:szCs w:val="36"/>
+        </w:rPr>
+      </w:pPr>
+      <w:r>
+        <w:rPr>
+          <w:sz w:val="36"/>
+          <w:szCs w:val="36"/>
+        </w:rPr>
+        <w:t xml:space="preserve">If player walks under: </w:t>
+      </w:r>
+      <w:r>
+        <w:rPr>
+          <w:sz w:val="36"/>
+          <w:szCs w:val="36"/>
+        </w:rPr>
+        <w:t>K</w:t>
+      </w:r>
+      <w:r>
+        <w:rPr>
+          <w:sz w:val="36"/>
+          <w:szCs w:val="36"/>
+        </w:rPr>
+        <w:t>nock</w:t>
+      </w:r>
+      <w:r>
+        <w:rPr>
+          <w:sz w:val="36"/>
+          <w:szCs w:val="36"/>
+        </w:rPr>
+        <w:t>s</w:t>
+      </w:r>
+      <w:r>
+        <w:rPr>
+          <w:sz w:val="36"/>
+          <w:szCs w:val="36"/>
+        </w:rPr>
+        <w:t xml:space="preserve"> player back and </w:t>
+      </w:r>
+      <w:r>
+        <w:rPr>
+          <w:sz w:val="36"/>
+          <w:szCs w:val="36"/>
+        </w:rPr>
+        <w:t>does</w:t>
+      </w:r>
+      <w:r>
+        <w:rPr>
+          <w:sz w:val="36"/>
+          <w:szCs w:val="36"/>
+        </w:rPr>
+        <w:t xml:space="preserve"> damage</w:t>
+      </w:r>
+    </w:p>
+    <w:p>
+      <w:pPr>
+        <w:pStyle w:val="ListParagraph"/>
+        <w:numPr>
+          <w:ilvl w:val="1"/>
+          <w:numId w:val="4"/>
+        </w:numPr>
+        <w:rPr>
+          <w:sz w:val="36"/>
+          <w:szCs w:val="36"/>
+        </w:rPr>
+      </w:pPr>
+      <w:r>
+        <w:rPr>
+          <w:sz w:val="36"/>
+          <w:szCs w:val="36"/>
+        </w:rPr>
+        <w:t>Spawn ghosts: Spawn 8 ghosts around himself. Each one has a ¼ chance to be a green ghost.</w:t>
+      </w:r>
+    </w:p>
+    <w:p>
+      <w:pPr>
+        <w:pStyle w:val="ListParagraph"/>
+        <w:numPr>
+          <w:ilvl w:val="1"/>
+          <w:numId w:val="4"/>
+        </w:numPr>
+        <w:rPr>
+          <w:sz w:val="36"/>
+          <w:szCs w:val="36"/>
+        </w:rPr>
+      </w:pPr>
+      <w:proofErr w:type="spellStart"/>
+      <w:r>
+        <w:rPr>
+          <w:sz w:val="36"/>
+          <w:szCs w:val="36"/>
+        </w:rPr>
+        <w:t>Bullethell</w:t>
+      </w:r>
+      <w:proofErr w:type="spellEnd"/>
+      <w:r>
+        <w:rPr>
+          <w:sz w:val="36"/>
+          <w:szCs w:val="36"/>
+        </w:rPr>
+        <w:t>: Continuously spawns many shots in a circle around him which radiate away from him</w:t>
+      </w:r>
+    </w:p>
+    <w:p>
+      <w:pPr>
+        <w:pStyle w:val="ListParagraph"/>
+        <w:numPr>
+          <w:ilvl w:val="0"/>
+          <w:numId w:val="4"/>
+        </w:numPr>
+        <w:rPr>
+          <w:sz w:val="36"/>
+          <w:szCs w:val="36"/>
+        </w:rPr>
+      </w:pPr>
+      <w:r>
+        <w:rPr>
+          <w:sz w:val="36"/>
+          <w:szCs w:val="36"/>
+        </w:rPr>
+        <w:t>Health: 100 (sword without any upgrades does 5 dmg – 20 hits)</w:t>
       </w:r>
     </w:p>
     <w:sectPr>
@@ -649,6 +883,119 @@
 <file path=word/numbering.xml><?xml version="1.0" encoding="utf-8"?>
 <w:numbering xmlns:wpc="http://schemas.microsoft.com/office/word/2010/wordprocessingCanvas" xmlns:cx="http://schemas.microsoft.com/office/drawing/2014/chartex" xmlns:cx1="http://schemas.microsoft.com/office/drawing/2015/9/8/chartex" xmlns:cx2="http://schemas.microsoft.com/office/drawing/2015/10/21/chartex" xmlns:cx3="http://schemas.microsoft.com/office/drawing/2016/5/9/chartex" xmlns:cx4="http://schemas.microsoft.com/office/drawing/2016/5/10/chartex" xmlns:cx5="http://schemas.microsoft.com/office/drawing/2016/5/11/chartex" xmlns:cx6="http://schemas.microsoft.com/office/drawing/2016/5/12/chartex" xmlns:cx7="http://schemas.microsoft.com/office/drawing/2016/5/13/chartex" xmlns:cx8="http://schemas.microsoft.com/office/drawing/2016/5/14/chartex" xmlns:mc="http://schemas.openxmlformats.org/markup-compatibility/2006" xmlns:aink="http://schemas.microsoft.com/office/drawing/2016/ink" xmlns:am3d="http://schemas.microsoft.com/office/drawing/2017/model3d" xmlns:o="urn:schemas-microsoft-com:office:office" xmlns:r="http://schemas.openxmlformats.org/officeDocument/2006/relationships" xmlns:m="http://schemas.openxmlformats.org/officeDocument/2006/math" xmlns:v="urn:schemas-microsoft-com:vml" xmlns:wp14="http://schemas.microsoft.com/office/word/2010/wordprocessingDrawing" xmlns:wp="http://schemas.openxmlformats.org/drawingml/2006/wordprocessingDrawing" xmlns:w10="urn:schemas-microsoft-com:office:word" xmlns:w="http://schemas.openxmlformats.org/wordprocessingml/2006/main" xmlns:w14="http://schemas.microsoft.com/office/word/2010/wordml" xmlns:w15="http://schemas.microsoft.com/office/word/2012/wordml" xmlns:w16cex="http://schemas.microsoft.com/office/word/2018/wordml/cex" xmlns:w16cid="http://schemas.microsoft.com/office/word/2016/wordml/cid" xmlns:w16="http://schemas.microsoft.com/office/word/2018/wordml" xmlns:w16sdtdh="http://schemas.microsoft.com/office/word/2020/wordml/sdtdatahash" xmlns:w16se="http://schemas.microsoft.com/office/word/2015/wordml/symex" xmlns:wpg="http://schemas.microsoft.com/office/word/2010/wordprocessingGroup" xmlns:wpi="http://schemas.microsoft.com/office/word/2010/wordprocessingInk" xmlns:wne="http://schemas.microsoft.com/office/word/2006/wordml" xmlns:wps="http://schemas.microsoft.com/office/word/2010/wordprocessingShape" mc:Ignorable="w14 w15 w16se w16cid w16 w16cex w16sdtdh wp14">
   <w:abstractNum w:abstractNumId="0" w15:restartNumberingAfterBreak="0">
+    <w:nsid w:val="28590B7F"/>
+    <w:multiLevelType w:val="hybridMultilevel"/>
+    <w:tmpl w:val="64E2A6D2"/>
+    <w:lvl w:ilvl="0" w:tplc="04090003">
+      <w:start w:val="1"/>
+      <w:numFmt w:val="bullet"/>
+      <w:lvlText w:val="o"/>
+      <w:lvlJc w:val="left"/>
+      <w:pPr>
+        <w:ind w:left="720" w:hanging="360"/>
+      </w:pPr>
+      <w:rPr>
+        <w:rFonts w:ascii="Courier New" w:hAnsi="Courier New" w:cs="Courier New" w:hint="default"/>
+      </w:rPr>
+    </w:lvl>
+    <w:lvl w:ilvl="1" w:tplc="04090003">
+      <w:start w:val="1"/>
+      <w:numFmt w:val="bullet"/>
+      <w:lvlText w:val="o"/>
+      <w:lvlJc w:val="left"/>
+      <w:pPr>
+        <w:ind w:left="1440" w:hanging="360"/>
+      </w:pPr>
+      <w:rPr>
+        <w:rFonts w:ascii="Courier New" w:hAnsi="Courier New" w:cs="Courier New" w:hint="default"/>
+      </w:rPr>
+    </w:lvl>
+    <w:lvl w:ilvl="2" w:tplc="04090005" w:tentative="1">
+      <w:start w:val="1"/>
+      <w:numFmt w:val="bullet"/>
+      <w:lvlText w:val=""/>
+      <w:lvlJc w:val="left"/>
+      <w:pPr>
+        <w:ind w:left="2160" w:hanging="360"/>
+      </w:pPr>
+      <w:rPr>
+        <w:rFonts w:ascii="Wingdings" w:hAnsi="Wingdings" w:hint="default"/>
+      </w:rPr>
+    </w:lvl>
+    <w:lvl w:ilvl="3" w:tplc="04090001" w:tentative="1">
+      <w:start w:val="1"/>
+      <w:numFmt w:val="bullet"/>
+      <w:lvlText w:val=""/>
+      <w:lvlJc w:val="left"/>
+      <w:pPr>
+        <w:ind w:left="2880" w:hanging="360"/>
+      </w:pPr>
+      <w:rPr>
+        <w:rFonts w:ascii="Symbol" w:hAnsi="Symbol" w:hint="default"/>
+      </w:rPr>
+    </w:lvl>
+    <w:lvl w:ilvl="4" w:tplc="04090003" w:tentative="1">
+      <w:start w:val="1"/>
+      <w:numFmt w:val="bullet"/>
+      <w:lvlText w:val="o"/>
+      <w:lvlJc w:val="left"/>
+      <w:pPr>
+        <w:ind w:left="3600" w:hanging="360"/>
+      </w:pPr>
+      <w:rPr>
+        <w:rFonts w:ascii="Courier New" w:hAnsi="Courier New" w:cs="Courier New" w:hint="default"/>
+      </w:rPr>
+    </w:lvl>
+    <w:lvl w:ilvl="5" w:tplc="04090005" w:tentative="1">
+      <w:start w:val="1"/>
+      <w:numFmt w:val="bullet"/>
+      <w:lvlText w:val=""/>
+      <w:lvlJc w:val="left"/>
+      <w:pPr>
+        <w:ind w:left="4320" w:hanging="360"/>
+      </w:pPr>
+      <w:rPr>
+        <w:rFonts w:ascii="Wingdings" w:hAnsi="Wingdings" w:hint="default"/>
+      </w:rPr>
+    </w:lvl>
+    <w:lvl w:ilvl="6" w:tplc="04090001" w:tentative="1">
+      <w:start w:val="1"/>
+      <w:numFmt w:val="bullet"/>
+      <w:lvlText w:val=""/>
+      <w:lvlJc w:val="left"/>
+      <w:pPr>
+        <w:ind w:left="5040" w:hanging="360"/>
+      </w:pPr>
+      <w:rPr>
+        <w:rFonts w:ascii="Symbol" w:hAnsi="Symbol" w:hint="default"/>
+      </w:rPr>
+    </w:lvl>
+    <w:lvl w:ilvl="7" w:tplc="04090003" w:tentative="1">
+      <w:start w:val="1"/>
+      <w:numFmt w:val="bullet"/>
+      <w:lvlText w:val="o"/>
+      <w:lvlJc w:val="left"/>
+      <w:pPr>
+        <w:ind w:left="5760" w:hanging="360"/>
+      </w:pPr>
+      <w:rPr>
+        <w:rFonts w:ascii="Courier New" w:hAnsi="Courier New" w:cs="Courier New" w:hint="default"/>
+      </w:rPr>
+    </w:lvl>
+    <w:lvl w:ilvl="8" w:tplc="04090005" w:tentative="1">
+      <w:start w:val="1"/>
+      <w:numFmt w:val="bullet"/>
+      <w:lvlText w:val=""/>
+      <w:lvlJc w:val="left"/>
+      <w:pPr>
+        <w:ind w:left="6480" w:hanging="360"/>
+      </w:pPr>
+      <w:rPr>
+        <w:rFonts w:ascii="Wingdings" w:hAnsi="Wingdings" w:hint="default"/>
+      </w:rPr>
+    </w:lvl>
+  </w:abstractNum>
+  <w:abstractNum w:abstractNumId="1" w15:restartNumberingAfterBreak="0">
     <w:nsid w:val="2B0064EE"/>
     <w:multiLevelType w:val="hybridMultilevel"/>
     <w:tmpl w:val="8AB495C0"/>
@@ -761,7 +1108,7 @@
       </w:rPr>
     </w:lvl>
   </w:abstractNum>
-  <w:abstractNum w:abstractNumId="1" w15:restartNumberingAfterBreak="0">
+  <w:abstractNum w:abstractNumId="2" w15:restartNumberingAfterBreak="0">
     <w:nsid w:val="382941D6"/>
     <w:multiLevelType w:val="hybridMultilevel"/>
     <w:tmpl w:val="8F8A21C2"/>
@@ -874,7 +1221,7 @@
       </w:rPr>
     </w:lvl>
   </w:abstractNum>
-  <w:abstractNum w:abstractNumId="2" w15:restartNumberingAfterBreak="0">
+  <w:abstractNum w:abstractNumId="3" w15:restartNumberingAfterBreak="0">
     <w:nsid w:val="45131CCC"/>
     <w:multiLevelType w:val="hybridMultilevel"/>
     <w:tmpl w:val="6CF44D88"/>
@@ -988,13 +1335,16 @@
     </w:lvl>
   </w:abstractNum>
   <w:num w:numId="1">
+    <w:abstractNumId w:val="2"/>
+  </w:num>
+  <w:num w:numId="2">
     <w:abstractNumId w:val="1"/>
   </w:num>
-  <w:num w:numId="2">
+  <w:num w:numId="3">
+    <w:abstractNumId w:val="3"/>
+  </w:num>
+  <w:num w:numId="4">
     <w:abstractNumId w:val="0"/>
-  </w:num>
-  <w:num w:numId="3">
-    <w:abstractNumId w:val="2"/>
   </w:num>
 </w:numbering>
 </file>

</xml_diff>

<commit_message>
Added blue cultist enemy
</commit_message>
<xml_diff>
--- a/Brainstorm.docx
+++ b/Brainstorm.docx
@@ -432,23 +432,7 @@
           <w:sz w:val="36"/>
           <w:szCs w:val="36"/>
         </w:rPr>
-        <w:t xml:space="preserve"> 4(</w:t>
-      </w:r>
-      <w:proofErr w:type="gramStart"/>
-      <w:r>
-        <w:rPr>
-          <w:sz w:val="36"/>
-          <w:szCs w:val="36"/>
-        </w:rPr>
-        <w:t>Wasn’t</w:t>
-      </w:r>
-      <w:proofErr w:type="gramEnd"/>
-      <w:r>
-        <w:rPr>
-          <w:sz w:val="36"/>
-          <w:szCs w:val="36"/>
-        </w:rPr>
-        <w:t xml:space="preserve"> possible to dodge through 8)</w:t>
+        <w:t xml:space="preserve"> 4(Wasn’t possible to dodge through 8)</w:t>
       </w:r>
       <w:r>
         <w:rPr>
@@ -654,14 +638,20 @@
     </w:p>
     <w:p>
       <w:pPr>
-        <w:rPr>
-          <w:sz w:val="36"/>
-          <w:szCs w:val="36"/>
-        </w:rPr>
-      </w:pPr>
-    </w:p>
-    <w:p>
-      <w:pPr>
+        <w:ind w:left="1080"/>
+        <w:rPr>
+          <w:sz w:val="36"/>
+          <w:szCs w:val="36"/>
+        </w:rPr>
+      </w:pPr>
+    </w:p>
+    <w:p>
+      <w:pPr>
+        <w:pStyle w:val="ListParagraph"/>
+        <w:numPr>
+          <w:ilvl w:val="0"/>
+          <w:numId w:val="3"/>
+        </w:numPr>
         <w:rPr>
           <w:sz w:val="36"/>
           <w:szCs w:val="36"/>
@@ -673,6 +663,84 @@
           <w:szCs w:val="36"/>
         </w:rPr>
         <w:lastRenderedPageBreak/>
+        <w:t>Green Cultist</w:t>
+      </w:r>
+    </w:p>
+    <w:p>
+      <w:pPr>
+        <w:pStyle w:val="ListParagraph"/>
+        <w:numPr>
+          <w:ilvl w:val="1"/>
+          <w:numId w:val="3"/>
+        </w:numPr>
+        <w:rPr>
+          <w:sz w:val="36"/>
+          <w:szCs w:val="36"/>
+        </w:rPr>
+      </w:pPr>
+      <w:r>
+        <w:rPr>
+          <w:sz w:val="36"/>
+          <w:szCs w:val="36"/>
+        </w:rPr>
+        <w:t xml:space="preserve">Shot pattern: </w:t>
+      </w:r>
+      <w:r>
+        <w:rPr>
+          <w:sz w:val="36"/>
+          <w:szCs w:val="36"/>
+        </w:rPr>
+        <w:t>Draw a line between cultist and player, after a second or two spawn a fast moving projectile towards the player</w:t>
+      </w:r>
+    </w:p>
+    <w:p>
+      <w:pPr>
+        <w:pStyle w:val="ListParagraph"/>
+        <w:numPr>
+          <w:ilvl w:val="1"/>
+          <w:numId w:val="3"/>
+        </w:numPr>
+        <w:rPr>
+          <w:sz w:val="36"/>
+          <w:szCs w:val="36"/>
+        </w:rPr>
+      </w:pPr>
+      <w:r>
+        <w:rPr>
+          <w:sz w:val="36"/>
+          <w:szCs w:val="36"/>
+        </w:rPr>
+        <w:t>Movement: See red cultist</w:t>
+      </w:r>
+    </w:p>
+    <w:p>
+      <w:pPr>
+        <w:rPr>
+          <w:sz w:val="36"/>
+          <w:szCs w:val="36"/>
+        </w:rPr>
+      </w:pPr>
+    </w:p>
+    <w:p>
+      <w:pPr>
+        <w:rPr>
+          <w:sz w:val="36"/>
+          <w:szCs w:val="36"/>
+        </w:rPr>
+      </w:pPr>
+    </w:p>
+    <w:p>
+      <w:pPr>
+        <w:rPr>
+          <w:sz w:val="36"/>
+          <w:szCs w:val="36"/>
+        </w:rPr>
+      </w:pPr>
+      <w:r>
+        <w:rPr>
+          <w:sz w:val="36"/>
+          <w:szCs w:val="36"/>
+        </w:rPr>
         <w:t>Bosses</w:t>
       </w:r>
     </w:p>
@@ -833,21 +901,12 @@
           <w:szCs w:val="36"/>
         </w:rPr>
       </w:pPr>
-      <w:proofErr w:type="spellStart"/>
-      <w:r>
-        <w:rPr>
-          <w:sz w:val="36"/>
-          <w:szCs w:val="36"/>
-        </w:rPr>
-        <w:t>Bullethell</w:t>
-      </w:r>
-      <w:proofErr w:type="spellEnd"/>
-      <w:r>
-        <w:rPr>
-          <w:sz w:val="36"/>
-          <w:szCs w:val="36"/>
-        </w:rPr>
-        <w:t>: Continuously spawns many shots in a circle around him which radiate away from him</w:t>
+      <w:r>
+        <w:rPr>
+          <w:sz w:val="36"/>
+          <w:szCs w:val="36"/>
+        </w:rPr>
+        <w:t>Bullethell: Continuously spawns many shots in a circle around him which radiate away from him</w:t>
       </w:r>
     </w:p>
     <w:p>
@@ -1224,7 +1283,7 @@
   <w:abstractNum w:abstractNumId="3" w15:restartNumberingAfterBreak="0">
     <w:nsid w:val="45131CCC"/>
     <w:multiLevelType w:val="hybridMultilevel"/>
-    <w:tmpl w:val="6CF44D88"/>
+    <w:tmpl w:val="A7E229D4"/>
     <w:lvl w:ilvl="0" w:tplc="04090001">
       <w:start w:val="1"/>
       <w:numFmt w:val="bullet"/>

</xml_diff>